<commit_message>
changed the duration affected to each subsystem
</commit_message>
<xml_diff>
--- a/Files/Concurrent Engineering/Concurrent engineering management.docx
+++ b/Files/Concurrent Engineering/Concurrent engineering management.docx
@@ -1,6 +1,6 @@
 
 <file path=word/document.xml><?xml version="1.0" encoding="utf-8"?>
-<w:document xmlns:wpc="http://schemas.microsoft.com/office/word/2010/wordprocessingCanvas" xmlns:mc="http://schemas.openxmlformats.org/markup-compatibility/2006" xmlns:o="urn:schemas-microsoft-com:office:office" xmlns:r="http://schemas.openxmlformats.org/officeDocument/2006/relationships" xmlns:m="http://schemas.openxmlformats.org/officeDocument/2006/math" xmlns:v="urn:schemas-microsoft-com:vml" xmlns:wp14="http://schemas.microsoft.com/office/word/2010/wordprocessingDrawing" xmlns:wp="http://schemas.openxmlformats.org/drawingml/2006/wordprocessingDrawing" xmlns:w10="urn:schemas-microsoft-com:office:word" xmlns:w="http://schemas.openxmlformats.org/wordprocessingml/2006/main" xmlns:w14="http://schemas.microsoft.com/office/word/2010/wordml" xmlns:w15="http://schemas.microsoft.com/office/word/2012/wordml" xmlns:wpg="http://schemas.microsoft.com/office/word/2010/wordprocessingGroup" xmlns:wpi="http://schemas.microsoft.com/office/word/2010/wordprocessingInk" xmlns:wne="http://schemas.microsoft.com/office/word/2006/wordml" xmlns:wps="http://schemas.microsoft.com/office/word/2010/wordprocessingShape" mc:Ignorable="w14 w15 wp14">
+<w:document xmlns:wpc="http://schemas.microsoft.com/office/word/2010/wordprocessingCanvas" xmlns:cx="http://schemas.microsoft.com/office/drawing/2014/chartex" xmlns:cx1="http://schemas.microsoft.com/office/drawing/2015/9/8/chartex" xmlns:cx2="http://schemas.microsoft.com/office/drawing/2015/10/21/chartex" xmlns:cx3="http://schemas.microsoft.com/office/drawing/2016/5/9/chartex" xmlns:cx4="http://schemas.microsoft.com/office/drawing/2016/5/10/chartex" xmlns:cx5="http://schemas.microsoft.com/office/drawing/2016/5/11/chartex" xmlns:cx6="http://schemas.microsoft.com/office/drawing/2016/5/12/chartex" xmlns:cx7="http://schemas.microsoft.com/office/drawing/2016/5/13/chartex" xmlns:cx8="http://schemas.microsoft.com/office/drawing/2016/5/14/chartex" xmlns:mc="http://schemas.openxmlformats.org/markup-compatibility/2006" xmlns:aink="http://schemas.microsoft.com/office/drawing/2016/ink" xmlns:am3d="http://schemas.microsoft.com/office/drawing/2017/model3d" xmlns:o="urn:schemas-microsoft-com:office:office" xmlns:r="http://schemas.openxmlformats.org/officeDocument/2006/relationships" xmlns:m="http://schemas.openxmlformats.org/officeDocument/2006/math" xmlns:v="urn:schemas-microsoft-com:vml" xmlns:wp14="http://schemas.microsoft.com/office/word/2010/wordprocessingDrawing" xmlns:wp="http://schemas.openxmlformats.org/drawingml/2006/wordprocessingDrawing" xmlns:w10="urn:schemas-microsoft-com:office:word" xmlns:w="http://schemas.openxmlformats.org/wordprocessingml/2006/main" xmlns:w14="http://schemas.microsoft.com/office/word/2010/wordml" xmlns:w15="http://schemas.microsoft.com/office/word/2012/wordml" xmlns:w16cid="http://schemas.microsoft.com/office/word/2016/wordml/cid" xmlns:w16se="http://schemas.microsoft.com/office/word/2015/wordml/symex" xmlns:wpg="http://schemas.microsoft.com/office/word/2010/wordprocessingGroup" xmlns:wpi="http://schemas.microsoft.com/office/word/2010/wordprocessingInk" xmlns:wne="http://schemas.microsoft.com/office/word/2006/wordml" xmlns:wps="http://schemas.microsoft.com/office/word/2010/wordprocessingShape" mc:Ignorable="w14 w15 w16se w16cid wp14">
   <w:body>
     <w:p>
       <w:pPr>
@@ -86,230 +86,250 @@
         </w:rPr>
         <w:t xml:space="preserve">IDM </w:t>
       </w:r>
+      <w:r>
+        <w:rPr>
+          <w:b/>
+          <w:color w:val="FF0000"/>
+          <w:lang w:val="en-US"/>
+        </w:rPr>
+        <w:t>Commits shall be done by only one designated person</w:t>
+      </w:r>
+      <w:r>
+        <w:rPr>
+          <w:color w:val="FF0000"/>
+          <w:lang w:val="en-US"/>
+        </w:rPr>
+        <w:t xml:space="preserve"> </w:t>
+      </w:r>
+      <w:r>
+        <w:rPr>
+          <w:lang w:val="en-US"/>
+        </w:rPr>
+        <w:t>within each subsystem to avoid conflicts.</w:t>
+      </w:r>
+    </w:p>
+    <w:p>
+      <w:pPr>
+        <w:pStyle w:val="Titre1"/>
+      </w:pPr>
+      <w:r>
+        <w:t>Iteration review</w:t>
+      </w:r>
+    </w:p>
+    <w:p>
+      <w:pPr>
+        <w:rPr>
+          <w:lang w:val="en-US"/>
+        </w:rPr>
+      </w:pPr>
+      <w:r>
+        <w:rPr>
+          <w:lang w:val="en-US"/>
+        </w:rPr>
+        <w:t xml:space="preserve">Each subsystem presents its results </w:t>
+      </w:r>
+      <w:r>
+        <w:rPr>
+          <w:color w:val="FF0000"/>
+          <w:lang w:val="en-US"/>
+        </w:rPr>
+        <w:t>(1</w:t>
+      </w:r>
+      <w:r>
+        <w:rPr>
+          <w:color w:val="FF0000"/>
+          <w:lang w:val="en-US"/>
+        </w:rPr>
+        <w:t>0</w:t>
+      </w:r>
+      <w:r>
+        <w:rPr>
+          <w:color w:val="FF0000"/>
+          <w:lang w:val="en-US"/>
+        </w:rPr>
+        <w:t>’ questions included)</w:t>
+      </w:r>
+      <w:r>
+        <w:rPr>
+          <w:lang w:val="en-US"/>
+        </w:rPr>
+        <w:t>, presenting only the relevant information about their iteration</w:t>
+      </w:r>
+      <w:r>
+        <w:rPr>
+          <w:lang w:val="en-US"/>
+        </w:rPr>
+        <w:t>.</w:t>
+      </w:r>
+    </w:p>
+    <w:p>
+      <w:pPr>
+        <w:rPr>
+          <w:b/>
+          <w:lang w:val="en-US"/>
+        </w:rPr>
+      </w:pPr>
+      <w:r>
+        <w:rPr>
+          <w:b/>
+          <w:lang w:val="en-US"/>
+        </w:rPr>
+        <w:t>The following elements shall be included in the presentation:</w:t>
+      </w:r>
+    </w:p>
+    <w:p>
+      <w:pPr>
+        <w:rPr>
+          <w:b/>
+          <w:lang w:val="en-US"/>
+        </w:rPr>
+      </w:pPr>
+      <w:r>
+        <w:rPr>
+          <w:b/>
+          <w:lang w:val="en-US"/>
+        </w:rPr>
+        <w:t>- Selected design/architecture</w:t>
+      </w:r>
+    </w:p>
+    <w:p>
+      <w:pPr>
+        <w:rPr>
+          <w:b/>
+          <w:lang w:val="en-US"/>
+        </w:rPr>
+      </w:pPr>
+      <w:r>
+        <w:rPr>
+          <w:b/>
+          <w:lang w:val="en-US"/>
+        </w:rPr>
+        <w:t>- Compliance to the system requirements</w:t>
+      </w:r>
+    </w:p>
+    <w:p>
+      <w:pPr>
+        <w:rPr>
+          <w:b/>
+          <w:lang w:val="en-US"/>
+        </w:rPr>
+      </w:pPr>
+      <w:r>
+        <w:rPr>
+          <w:b/>
+          <w:lang w:val="en-US"/>
+        </w:rPr>
+        <w:t>- Main trade-offs</w:t>
+      </w:r>
+    </w:p>
+    <w:p>
+      <w:pPr>
+        <w:rPr>
+          <w:b/>
+          <w:lang w:val="en-US"/>
+        </w:rPr>
+      </w:pPr>
+      <w:r>
+        <w:rPr>
+          <w:b/>
+          <w:lang w:val="en-US"/>
+        </w:rPr>
+        <w:t>- Major problems to address</w:t>
+      </w:r>
+      <w:r>
+        <w:rPr>
+          <w:b/>
+          <w:lang w:val="en-US"/>
+        </w:rPr>
+        <w:t xml:space="preserve"> if any</w:t>
+      </w:r>
+    </w:p>
+    <w:p>
+      <w:pPr>
+        <w:pStyle w:val="Titre1"/>
+      </w:pPr>
+      <w:r>
+        <w:t>Team communications</w:t>
+      </w:r>
+    </w:p>
+    <w:p>
+      <w:pPr>
+        <w:rPr>
+          <w:lang w:val="en-US"/>
+        </w:rPr>
+      </w:pPr>
+      <w:r>
+        <w:rPr>
+          <w:lang w:val="en-US"/>
+        </w:rPr>
+        <w:t xml:space="preserve">Slack will be the main communication </w:t>
+      </w:r>
+      <w:r>
+        <w:rPr>
+          <w:lang w:val="en-US"/>
+        </w:rPr>
+        <w:t>channel.</w:t>
+      </w:r>
+    </w:p>
+    <w:p>
+      <w:pPr>
+        <w:pStyle w:val="Titre1"/>
+      </w:pPr>
+      <w:r>
+        <w:t>Systems Engineering tasks</w:t>
+      </w:r>
+    </w:p>
+    <w:p>
+      <w:pPr>
+        <w:rPr>
+          <w:lang w:val="en-US"/>
+        </w:rPr>
+      </w:pPr>
+      <w:r>
+        <w:rPr>
+          <w:lang w:val="en-US"/>
+        </w:rPr>
+        <w:t>Tasks:</w:t>
+      </w:r>
+    </w:p>
+    <w:p>
+      <w:pPr>
+        <w:rPr>
+          <w:lang w:val="en-US"/>
+        </w:rPr>
+      </w:pPr>
+      <w:r>
+        <w:rPr>
+          <w:lang w:val="en-US"/>
+        </w:rPr>
+        <w:t xml:space="preserve">- Ensure </w:t>
+      </w:r>
+      <w:r>
+        <w:rPr>
+          <w:lang w:val="en-US"/>
+        </w:rPr>
+        <w:t>that IDM functions correctly for each subsystem</w:t>
+      </w:r>
+    </w:p>
+    <w:p>
+      <w:pPr>
+        <w:rPr>
+          <w:lang w:val="en-US"/>
+        </w:rPr>
+      </w:pPr>
+      <w:r>
+        <w:rPr>
+          <w:lang w:val="en-US"/>
+        </w:rPr>
+        <w:t>- Ensure th</w:t>
+      </w:r>
       <w:bookmarkStart w:id="0" w:name="_GoBack"/>
       <w:bookmarkEnd w:id="0"/>
       <w:r>
         <w:rPr>
-          <w:b/>
-          <w:color w:val="FF0000"/>
-          <w:lang w:val="en-US"/>
-        </w:rPr>
-        <w:t>Commits shall be done by only one designated person</w:t>
-      </w:r>
-      <w:r>
-        <w:rPr>
-          <w:color w:val="FF0000"/>
-          <w:lang w:val="en-US"/>
-        </w:rPr>
-        <w:t xml:space="preserve"> </w:t>
-      </w:r>
-      <w:r>
-        <w:rPr>
-          <w:lang w:val="en-US"/>
-        </w:rPr>
-        <w:t>within each subsystem to avoid conflicts.</w:t>
-      </w:r>
-    </w:p>
-    <w:p>
-      <w:pPr>
-        <w:pStyle w:val="Titre1"/>
-      </w:pPr>
-      <w:r>
-        <w:t>Iteration review</w:t>
-      </w:r>
-    </w:p>
-    <w:p>
-      <w:pPr>
-        <w:rPr>
-          <w:lang w:val="en-US"/>
-        </w:rPr>
-      </w:pPr>
-      <w:r>
-        <w:rPr>
-          <w:lang w:val="en-US"/>
-        </w:rPr>
-        <w:t xml:space="preserve">Each subsystem presents its results </w:t>
-      </w:r>
-      <w:r>
-        <w:rPr>
-          <w:color w:val="FF0000"/>
-          <w:lang w:val="en-US"/>
-        </w:rPr>
-        <w:t>(15’ questions included)</w:t>
-      </w:r>
-      <w:r>
-        <w:rPr>
-          <w:lang w:val="en-US"/>
-        </w:rPr>
-        <w:t>, presenting only the relevant information about their iteration</w:t>
-      </w:r>
-      <w:r>
-        <w:rPr>
-          <w:lang w:val="en-US"/>
-        </w:rPr>
-        <w:t>.</w:t>
-      </w:r>
-    </w:p>
-    <w:p>
-      <w:pPr>
-        <w:rPr>
-          <w:b/>
-          <w:lang w:val="en-US"/>
-        </w:rPr>
-      </w:pPr>
-      <w:r>
-        <w:rPr>
-          <w:b/>
-          <w:lang w:val="en-US"/>
-        </w:rPr>
-        <w:t>The following elements shall be included in the presentation:</w:t>
-      </w:r>
-    </w:p>
-    <w:p>
-      <w:pPr>
-        <w:rPr>
-          <w:b/>
-          <w:lang w:val="en-US"/>
-        </w:rPr>
-      </w:pPr>
-      <w:r>
-        <w:rPr>
-          <w:b/>
-          <w:lang w:val="en-US"/>
-        </w:rPr>
-        <w:t>- Selected design/architecture</w:t>
-      </w:r>
-    </w:p>
-    <w:p>
-      <w:pPr>
-        <w:rPr>
-          <w:b/>
-          <w:lang w:val="en-US"/>
-        </w:rPr>
-      </w:pPr>
-      <w:r>
-        <w:rPr>
-          <w:b/>
-          <w:lang w:val="en-US"/>
-        </w:rPr>
-        <w:t>- Compliance to the system requirements</w:t>
-      </w:r>
-    </w:p>
-    <w:p>
-      <w:pPr>
-        <w:rPr>
-          <w:b/>
-          <w:lang w:val="en-US"/>
-        </w:rPr>
-      </w:pPr>
-      <w:r>
-        <w:rPr>
-          <w:b/>
-          <w:lang w:val="en-US"/>
-        </w:rPr>
-        <w:t>- Main trade-offs</w:t>
-      </w:r>
-    </w:p>
-    <w:p>
-      <w:pPr>
-        <w:rPr>
-          <w:b/>
-          <w:lang w:val="en-US"/>
-        </w:rPr>
-      </w:pPr>
-      <w:r>
-        <w:rPr>
-          <w:b/>
-          <w:lang w:val="en-US"/>
-        </w:rPr>
-        <w:t>- Major problems to address</w:t>
-      </w:r>
-      <w:r>
-        <w:rPr>
-          <w:b/>
-          <w:lang w:val="en-US"/>
-        </w:rPr>
-        <w:t xml:space="preserve"> if any</w:t>
-      </w:r>
-    </w:p>
-    <w:p>
-      <w:pPr>
-        <w:pStyle w:val="Titre1"/>
-      </w:pPr>
-      <w:r>
-        <w:t>Team communications</w:t>
-      </w:r>
-    </w:p>
-    <w:p>
-      <w:pPr>
-        <w:rPr>
-          <w:lang w:val="en-US"/>
-        </w:rPr>
-      </w:pPr>
-      <w:r>
-        <w:rPr>
-          <w:lang w:val="en-US"/>
-        </w:rPr>
-        <w:t xml:space="preserve">Slack will be the main communication </w:t>
-      </w:r>
-      <w:r>
-        <w:rPr>
-          <w:lang w:val="en-US"/>
-        </w:rPr>
-        <w:t>channel.</w:t>
-      </w:r>
-    </w:p>
-    <w:p>
-      <w:pPr>
-        <w:pStyle w:val="Titre1"/>
-      </w:pPr>
-      <w:r>
-        <w:t>Systems Engineering tasks</w:t>
-      </w:r>
-    </w:p>
-    <w:p>
-      <w:pPr>
-        <w:rPr>
-          <w:lang w:val="en-US"/>
-        </w:rPr>
-      </w:pPr>
-      <w:r>
-        <w:rPr>
-          <w:lang w:val="en-US"/>
-        </w:rPr>
-        <w:t>Tasks:</w:t>
-      </w:r>
-    </w:p>
-    <w:p>
-      <w:pPr>
-        <w:rPr>
-          <w:lang w:val="en-US"/>
-        </w:rPr>
-      </w:pPr>
-      <w:r>
-        <w:rPr>
-          <w:lang w:val="en-US"/>
-        </w:rPr>
-        <w:t xml:space="preserve">- Ensure </w:t>
-      </w:r>
-      <w:r>
-        <w:rPr>
-          <w:lang w:val="en-US"/>
-        </w:rPr>
-        <w:t>that IDM functions correctly for each subsystem</w:t>
-      </w:r>
-    </w:p>
-    <w:p>
-      <w:pPr>
-        <w:rPr>
-          <w:lang w:val="en-US"/>
-        </w:rPr>
-      </w:pPr>
-      <w:r>
-        <w:rPr>
-          <w:lang w:val="en-US"/>
-        </w:rPr>
-        <w:t>- Ensure that commits are done properly and that no data loss occurs during the iteration</w:t>
+          <w:lang w:val="en-US"/>
+        </w:rPr>
+        <w:t>at commits are done properly and that no data loss occurs during the iteration</w:t>
       </w:r>
     </w:p>
     <w:p>
@@ -373,7 +393,7 @@
 </file>
 
 <file path=word/styles.xml><?xml version="1.0" encoding="utf-8"?>
-<w:styles xmlns:mc="http://schemas.openxmlformats.org/markup-compatibility/2006" xmlns:r="http://schemas.openxmlformats.org/officeDocument/2006/relationships" xmlns:w="http://schemas.openxmlformats.org/wordprocessingml/2006/main" xmlns:w14="http://schemas.microsoft.com/office/word/2010/wordml" xmlns:w15="http://schemas.microsoft.com/office/word/2012/wordml" mc:Ignorable="w14 w15">
+<w:styles xmlns:mc="http://schemas.openxmlformats.org/markup-compatibility/2006" xmlns:r="http://schemas.openxmlformats.org/officeDocument/2006/relationships" xmlns:w="http://schemas.openxmlformats.org/wordprocessingml/2006/main" xmlns:w14="http://schemas.microsoft.com/office/word/2010/wordml" xmlns:w15="http://schemas.microsoft.com/office/word/2012/wordml" xmlns:w16cid="http://schemas.microsoft.com/office/word/2016/wordml/cid" xmlns:w16se="http://schemas.microsoft.com/office/word/2015/wordml/symex" mc:Ignorable="w14 w15 w16se w16cid">
   <w:docDefaults>
     <w:rPrDefault>
       <w:rPr>
@@ -389,7 +409,7 @@
       </w:pPr>
     </w:pPrDefault>
   </w:docDefaults>
-  <w:latentStyles w:defLockedState="0" w:defUIPriority="99" w:defSemiHidden="0" w:defUnhideWhenUsed="0" w:defQFormat="0" w:count="371">
+  <w:latentStyles w:defLockedState="0" w:defUIPriority="99" w:defSemiHidden="0" w:defUnhideWhenUsed="0" w:defQFormat="0" w:count="375">
     <w:lsdException w:name="Normal" w:uiPriority="0" w:qFormat="1"/>
     <w:lsdException w:name="heading 1" w:uiPriority="9" w:qFormat="1"/>
     <w:lsdException w:name="heading 2" w:semiHidden="1" w:uiPriority="9" w:unhideWhenUsed="1" w:qFormat="1"/>
@@ -495,7 +515,6 @@
     <w:lsdException w:name="HTML Sample" w:semiHidden="1" w:unhideWhenUsed="1"/>
     <w:lsdException w:name="HTML Typewriter" w:semiHidden="1" w:unhideWhenUsed="1"/>
     <w:lsdException w:name="HTML Variable" w:semiHidden="1" w:unhideWhenUsed="1"/>
-    <w:lsdException w:name="Normal Table" w:semiHidden="1" w:unhideWhenUsed="1"/>
     <w:lsdException w:name="annotation subject" w:semiHidden="1" w:unhideWhenUsed="1"/>
     <w:lsdException w:name="No List" w:semiHidden="1" w:unhideWhenUsed="1"/>
     <w:lsdException w:name="Outline List 1" w:semiHidden="1" w:unhideWhenUsed="1"/>
@@ -539,10 +558,8 @@
     <w:lsdException w:name="Table Elegant" w:semiHidden="1" w:unhideWhenUsed="1"/>
     <w:lsdException w:name="Table Professional" w:semiHidden="1" w:unhideWhenUsed="1"/>
     <w:lsdException w:name="Table Subtle 1" w:semiHidden="1" w:unhideWhenUsed="1"/>
-    <w:lsdException w:name="Table Subtle 2" w:semiHidden="1" w:unhideWhenUsed="1"/>
     <w:lsdException w:name="Table Web 1" w:semiHidden="1" w:unhideWhenUsed="1"/>
     <w:lsdException w:name="Table Web 2" w:semiHidden="1" w:unhideWhenUsed="1"/>
-    <w:lsdException w:name="Table Web 3" w:semiHidden="1" w:unhideWhenUsed="1"/>
     <w:lsdException w:name="Balloon Text" w:semiHidden="1" w:unhideWhenUsed="1"/>
     <w:lsdException w:name="Table Grid" w:uiPriority="39"/>
     <w:lsdException w:name="Table Theme" w:semiHidden="1" w:unhideWhenUsed="1"/>
@@ -761,6 +778,10 @@
     <w:lsdException w:name="List Table 5 Dark Accent 6" w:uiPriority="50"/>
     <w:lsdException w:name="List Table 6 Colorful Accent 6" w:uiPriority="51"/>
     <w:lsdException w:name="List Table 7 Colorful Accent 6" w:uiPriority="52"/>
+    <w:lsdException w:name="Mention" w:semiHidden="1" w:unhideWhenUsed="1"/>
+    <w:lsdException w:name="Smart Hyperlink" w:semiHidden="1" w:unhideWhenUsed="1"/>
+    <w:lsdException w:name="Hashtag" w:semiHidden="1" w:unhideWhenUsed="1"/>
+    <w:lsdException w:name="Unresolved Mention" w:semiHidden="1" w:unhideWhenUsed="1"/>
   </w:latentStyles>
   <w:style w:type="paragraph" w:default="1" w:styleId="Normal">
     <w:name w:val="Normal"/>
@@ -1098,7 +1119,7 @@
 </file>
 
 <file path=customXml/itemProps1.xml><?xml version="1.0" encoding="utf-8"?>
-<ds:datastoreItem xmlns:ds="http://schemas.openxmlformats.org/officeDocument/2006/customXml" ds:itemID="{2B34A077-9752-4919-980E-BFBF5D0CB000}">
+<ds:datastoreItem xmlns:ds="http://schemas.openxmlformats.org/officeDocument/2006/customXml" ds:itemID="{CBFFE45D-BC4A-40D7-98FB-4700656B9A59}">
   <ds:schemaRefs>
     <ds:schemaRef ds:uri="http://schemas.openxmlformats.org/officeDocument/2006/bibliography"/>
   </ds:schemaRefs>

</xml_diff>

<commit_message>
End of off-session meeting
</commit_message>
<xml_diff>
--- a/Files/Concurrent Engineering/Concurrent engineering management.docx
+++ b/Files/Concurrent Engineering/Concurrent engineering management.docx
@@ -1,6 +1,6 @@
 
 <file path=word/document.xml><?xml version="1.0" encoding="utf-8"?>
-<w:document xmlns:wpc="http://schemas.microsoft.com/office/word/2010/wordprocessingCanvas" xmlns:cx="http://schemas.microsoft.com/office/drawing/2014/chartex" xmlns:cx1="http://schemas.microsoft.com/office/drawing/2015/9/8/chartex" xmlns:cx2="http://schemas.microsoft.com/office/drawing/2015/10/21/chartex" xmlns:cx3="http://schemas.microsoft.com/office/drawing/2016/5/9/chartex" xmlns:cx4="http://schemas.microsoft.com/office/drawing/2016/5/10/chartex" xmlns:cx5="http://schemas.microsoft.com/office/drawing/2016/5/11/chartex" xmlns:cx6="http://schemas.microsoft.com/office/drawing/2016/5/12/chartex" xmlns:cx7="http://schemas.microsoft.com/office/drawing/2016/5/13/chartex" xmlns:cx8="http://schemas.microsoft.com/office/drawing/2016/5/14/chartex" xmlns:mc="http://schemas.openxmlformats.org/markup-compatibility/2006" xmlns:aink="http://schemas.microsoft.com/office/drawing/2016/ink" xmlns:am3d="http://schemas.microsoft.com/office/drawing/2017/model3d" xmlns:o="urn:schemas-microsoft-com:office:office" xmlns:r="http://schemas.openxmlformats.org/officeDocument/2006/relationships" xmlns:m="http://schemas.openxmlformats.org/officeDocument/2006/math" xmlns:v="urn:schemas-microsoft-com:vml" xmlns:wp14="http://schemas.microsoft.com/office/word/2010/wordprocessingDrawing" xmlns:wp="http://schemas.openxmlformats.org/drawingml/2006/wordprocessingDrawing" xmlns:w10="urn:schemas-microsoft-com:office:word" xmlns:w="http://schemas.openxmlformats.org/wordprocessingml/2006/main" xmlns:w14="http://schemas.microsoft.com/office/word/2010/wordml" xmlns:w15="http://schemas.microsoft.com/office/word/2012/wordml" xmlns:w16cid="http://schemas.microsoft.com/office/word/2016/wordml/cid" xmlns:w16se="http://schemas.microsoft.com/office/word/2015/wordml/symex" xmlns:wpg="http://schemas.microsoft.com/office/word/2010/wordprocessingGroup" xmlns:wpi="http://schemas.microsoft.com/office/word/2010/wordprocessingInk" xmlns:wne="http://schemas.microsoft.com/office/word/2006/wordml" xmlns:wps="http://schemas.microsoft.com/office/word/2010/wordprocessingShape" mc:Ignorable="w14 w15 w16se w16cid wp14">
+<w:document xmlns:wpc="http://schemas.microsoft.com/office/word/2010/wordprocessingCanvas" xmlns:mc="http://schemas.openxmlformats.org/markup-compatibility/2006" xmlns:o="urn:schemas-microsoft-com:office:office" xmlns:r="http://schemas.openxmlformats.org/officeDocument/2006/relationships" xmlns:m="http://schemas.openxmlformats.org/officeDocument/2006/math" xmlns:v="urn:schemas-microsoft-com:vml" xmlns:wp14="http://schemas.microsoft.com/office/word/2010/wordprocessingDrawing" xmlns:wp="http://schemas.openxmlformats.org/drawingml/2006/wordprocessingDrawing" xmlns:w10="urn:schemas-microsoft-com:office:word" xmlns:w="http://schemas.openxmlformats.org/wordprocessingml/2006/main" xmlns:w14="http://schemas.microsoft.com/office/word/2010/wordml" xmlns:w15="http://schemas.microsoft.com/office/word/2012/wordml" xmlns:wpg="http://schemas.microsoft.com/office/word/2010/wordprocessingGroup" xmlns:wpi="http://schemas.microsoft.com/office/word/2010/wordprocessingInk" xmlns:wne="http://schemas.microsoft.com/office/word/2006/wordml" xmlns:wps="http://schemas.microsoft.com/office/word/2010/wordprocessingShape" mc:Ignorable="w14 w15 wp14">
   <w:body>
     <w:p>
       <w:pPr>
@@ -321,65 +321,137 @@
         <w:rPr>
           <w:lang w:val="en-US"/>
         </w:rPr>
-        <w:t>- Ensure th</w:t>
+        <w:t>- Ensure that commits are done properly and that no data loss occurs during the iteration</w:t>
+      </w:r>
+    </w:p>
+    <w:p>
+      <w:pPr>
+        <w:rPr>
+          <w:lang w:val="en-US"/>
+        </w:rPr>
+      </w:pPr>
+      <w:r>
+        <w:rPr>
+          <w:lang w:val="en-US"/>
+        </w:rPr>
+        <w:t xml:space="preserve">- </w:t>
+      </w:r>
+      <w:r>
+        <w:rPr>
+          <w:lang w:val="en-US"/>
+        </w:rPr>
+        <w:t>Set system requirements</w:t>
+      </w:r>
+      <w:r>
+        <w:rPr>
+          <w:lang w:val="en-US"/>
+        </w:rPr>
+        <w:t xml:space="preserve"> with each subsystem</w:t>
+      </w:r>
+    </w:p>
+    <w:p>
+      <w:pPr>
+        <w:rPr>
+          <w:lang w:val="en-US"/>
+        </w:rPr>
+      </w:pPr>
+      <w:r>
+        <w:rPr>
+          <w:lang w:val="en-US"/>
+        </w:rPr>
+        <w:t xml:space="preserve">- </w:t>
+      </w:r>
+      <w:r>
+        <w:rPr>
+          <w:lang w:val="en-US"/>
+        </w:rPr>
+        <w:t xml:space="preserve">Manage mission requirements </w:t>
+      </w:r>
+      <w:r>
+        <w:rPr>
+          <w:lang w:val="en-US"/>
+        </w:rPr>
+        <w:t>modifications</w:t>
+      </w:r>
+    </w:p>
+    <w:p>
+      <w:pPr>
+        <w:rPr>
+          <w:lang w:val="en-US"/>
+        </w:rPr>
+      </w:pPr>
+    </w:p>
+    <w:p>
+      <w:pPr>
+        <w:rPr>
+          <w:lang w:val="en-US"/>
+        </w:rPr>
+      </w:pPr>
+      <w:r>
+        <w:rPr>
+          <w:lang w:val="en-US"/>
+        </w:rPr>
+        <w:t>------------------ Notes</w:t>
+      </w:r>
+    </w:p>
+    <w:p>
+      <w:pPr>
+        <w:rPr>
+          <w:lang w:val="en-US"/>
+        </w:rPr>
+      </w:pPr>
+      <w:r>
+        <w:rPr>
+          <w:lang w:val="en-US"/>
+        </w:rPr>
+        <w:t>2018-11-15: we will see with Jean-Luc if we have to code a networking program by ourselves, and we will tell him the issues we had.</w:t>
+      </w:r>
+    </w:p>
+    <w:p>
+      <w:pPr>
+        <w:rPr>
+          <w:lang w:val="en-US"/>
+        </w:rPr>
+      </w:pPr>
+      <w:r>
+        <w:rPr>
+          <w:lang w:val="en-US"/>
+        </w:rPr>
+        <w:t>2018-11-22: if we cannot have a training session before then or that day, we will make our own with Pierre and install a</w:t>
+      </w:r>
+      <w:r>
+        <w:rPr>
+          <w:lang w:val="en-US"/>
+        </w:rPr>
+        <w:t>ll the IDM software for the RSS.</w:t>
+      </w:r>
+      <w:r>
+        <w:rPr>
+          <w:lang w:val="en-US"/>
+        </w:rPr>
+        <w:t xml:space="preserve"> Beginning of the iter</w:t>
+      </w:r>
+      <w:r>
+        <w:rPr>
+          <w:lang w:val="en-US"/>
+        </w:rPr>
+        <w:t>ation 0 shall be set after that with instructions to be communicated.</w:t>
       </w:r>
       <w:bookmarkStart w:id="0" w:name="_GoBack"/>
       <w:bookmarkEnd w:id="0"/>
-      <w:r>
-        <w:rPr>
-          <w:lang w:val="en-US"/>
-        </w:rPr>
-        <w:t>at commits are done properly and that no data loss occurs during the iteration</w:t>
-      </w:r>
-    </w:p>
-    <w:p>
-      <w:pPr>
-        <w:rPr>
-          <w:lang w:val="en-US"/>
-        </w:rPr>
-      </w:pPr>
-      <w:r>
-        <w:rPr>
-          <w:lang w:val="en-US"/>
-        </w:rPr>
-        <w:t xml:space="preserve">- </w:t>
-      </w:r>
-      <w:r>
-        <w:rPr>
-          <w:lang w:val="en-US"/>
-        </w:rPr>
-        <w:t>Set system requirements</w:t>
-      </w:r>
-      <w:r>
-        <w:rPr>
-          <w:lang w:val="en-US"/>
-        </w:rPr>
-        <w:t xml:space="preserve"> with each subsystem</w:t>
-      </w:r>
-    </w:p>
-    <w:p>
-      <w:pPr>
-        <w:rPr>
-          <w:lang w:val="en-US"/>
-        </w:rPr>
-      </w:pPr>
-      <w:r>
-        <w:rPr>
-          <w:lang w:val="en-US"/>
-        </w:rPr>
-        <w:t xml:space="preserve">- </w:t>
-      </w:r>
-      <w:r>
-        <w:rPr>
-          <w:lang w:val="en-US"/>
-        </w:rPr>
-        <w:t xml:space="preserve">Manage mission requirements </w:t>
-      </w:r>
-      <w:r>
-        <w:rPr>
-          <w:lang w:val="en-US"/>
-        </w:rPr>
-        <w:t>modifications</w:t>
+    </w:p>
+    <w:p>
+      <w:pPr>
+        <w:rPr>
+          <w:lang w:val="en-US"/>
+        </w:rPr>
+      </w:pPr>
+      <w:r>
+        <w:rPr>
+          <w:lang w:val="en-US"/>
+        </w:rPr>
+        <w:lastRenderedPageBreak/>
+        <w:t>If we already had the training session done, then iteration 0 will begin and instructions will be communicated.</w:t>
       </w:r>
     </w:p>
     <w:sectPr>
@@ -393,7 +465,7 @@
 </file>
 
 <file path=word/styles.xml><?xml version="1.0" encoding="utf-8"?>
-<w:styles xmlns:mc="http://schemas.openxmlformats.org/markup-compatibility/2006" xmlns:r="http://schemas.openxmlformats.org/officeDocument/2006/relationships" xmlns:w="http://schemas.openxmlformats.org/wordprocessingml/2006/main" xmlns:w14="http://schemas.microsoft.com/office/word/2010/wordml" xmlns:w15="http://schemas.microsoft.com/office/word/2012/wordml" xmlns:w16cid="http://schemas.microsoft.com/office/word/2016/wordml/cid" xmlns:w16se="http://schemas.microsoft.com/office/word/2015/wordml/symex" mc:Ignorable="w14 w15 w16se w16cid">
+<w:styles xmlns:mc="http://schemas.openxmlformats.org/markup-compatibility/2006" xmlns:r="http://schemas.openxmlformats.org/officeDocument/2006/relationships" xmlns:w="http://schemas.openxmlformats.org/wordprocessingml/2006/main" xmlns:w14="http://schemas.microsoft.com/office/word/2010/wordml" xmlns:w15="http://schemas.microsoft.com/office/word/2012/wordml" mc:Ignorable="w14 w15">
   <w:docDefaults>
     <w:rPrDefault>
       <w:rPr>
@@ -409,7 +481,7 @@
       </w:pPr>
     </w:pPrDefault>
   </w:docDefaults>
-  <w:latentStyles w:defLockedState="0" w:defUIPriority="99" w:defSemiHidden="0" w:defUnhideWhenUsed="0" w:defQFormat="0" w:count="375">
+  <w:latentStyles w:defLockedState="0" w:defUIPriority="99" w:defSemiHidden="0" w:defUnhideWhenUsed="0" w:defQFormat="0" w:count="371">
     <w:lsdException w:name="Normal" w:uiPriority="0" w:qFormat="1"/>
     <w:lsdException w:name="heading 1" w:uiPriority="9" w:qFormat="1"/>
     <w:lsdException w:name="heading 2" w:semiHidden="1" w:uiPriority="9" w:unhideWhenUsed="1" w:qFormat="1"/>
@@ -515,6 +587,7 @@
     <w:lsdException w:name="HTML Sample" w:semiHidden="1" w:unhideWhenUsed="1"/>
     <w:lsdException w:name="HTML Typewriter" w:semiHidden="1" w:unhideWhenUsed="1"/>
     <w:lsdException w:name="HTML Variable" w:semiHidden="1" w:unhideWhenUsed="1"/>
+    <w:lsdException w:name="Normal Table" w:semiHidden="1" w:unhideWhenUsed="1"/>
     <w:lsdException w:name="annotation subject" w:semiHidden="1" w:unhideWhenUsed="1"/>
     <w:lsdException w:name="No List" w:semiHidden="1" w:unhideWhenUsed="1"/>
     <w:lsdException w:name="Outline List 1" w:semiHidden="1" w:unhideWhenUsed="1"/>
@@ -558,8 +631,10 @@
     <w:lsdException w:name="Table Elegant" w:semiHidden="1" w:unhideWhenUsed="1"/>
     <w:lsdException w:name="Table Professional" w:semiHidden="1" w:unhideWhenUsed="1"/>
     <w:lsdException w:name="Table Subtle 1" w:semiHidden="1" w:unhideWhenUsed="1"/>
+    <w:lsdException w:name="Table Subtle 2" w:semiHidden="1" w:unhideWhenUsed="1"/>
     <w:lsdException w:name="Table Web 1" w:semiHidden="1" w:unhideWhenUsed="1"/>
     <w:lsdException w:name="Table Web 2" w:semiHidden="1" w:unhideWhenUsed="1"/>
+    <w:lsdException w:name="Table Web 3" w:semiHidden="1" w:unhideWhenUsed="1"/>
     <w:lsdException w:name="Balloon Text" w:semiHidden="1" w:unhideWhenUsed="1"/>
     <w:lsdException w:name="Table Grid" w:uiPriority="39"/>
     <w:lsdException w:name="Table Theme" w:semiHidden="1" w:unhideWhenUsed="1"/>
@@ -778,10 +853,6 @@
     <w:lsdException w:name="List Table 5 Dark Accent 6" w:uiPriority="50"/>
     <w:lsdException w:name="List Table 6 Colorful Accent 6" w:uiPriority="51"/>
     <w:lsdException w:name="List Table 7 Colorful Accent 6" w:uiPriority="52"/>
-    <w:lsdException w:name="Mention" w:semiHidden="1" w:unhideWhenUsed="1"/>
-    <w:lsdException w:name="Smart Hyperlink" w:semiHidden="1" w:unhideWhenUsed="1"/>
-    <w:lsdException w:name="Hashtag" w:semiHidden="1" w:unhideWhenUsed="1"/>
-    <w:lsdException w:name="Unresolved Mention" w:semiHidden="1" w:unhideWhenUsed="1"/>
   </w:latentStyles>
   <w:style w:type="paragraph" w:default="1" w:styleId="Normal">
     <w:name w:val="Normal"/>
@@ -1119,7 +1190,7 @@
 </file>
 
 <file path=customXml/itemProps1.xml><?xml version="1.0" encoding="utf-8"?>
-<ds:datastoreItem xmlns:ds="http://schemas.openxmlformats.org/officeDocument/2006/customXml" ds:itemID="{CBFFE45D-BC4A-40D7-98FB-4700656B9A59}">
+<ds:datastoreItem xmlns:ds="http://schemas.openxmlformats.org/officeDocument/2006/customXml" ds:itemID="{A6E31B8A-DE4B-44EA-9569-2C17A0C7067C}">
   <ds:schemaRefs>
     <ds:schemaRef ds:uri="http://schemas.openxmlformats.org/officeDocument/2006/bibliography"/>
   </ds:schemaRefs>

</xml_diff>

<commit_message>
End of 2018-12-07 meeting
</commit_message>
<xml_diff>
--- a/Files/Concurrent Engineering/Concurrent engineering management.docx
+++ b/Files/Concurrent Engineering/Concurrent engineering management.docx
@@ -17,441 +17,476 @@
           <w:szCs w:val="32"/>
           <w:lang w:val="en-US"/>
         </w:rPr>
-        <w:t>Concurrent Engineering management</w:t>
-      </w:r>
-    </w:p>
-    <w:p>
-      <w:pPr>
-        <w:jc w:val="center"/>
-        <w:rPr>
-          <w:lang w:val="en-US"/>
-        </w:rPr>
-      </w:pPr>
-    </w:p>
-    <w:p>
-      <w:pPr>
-        <w:pStyle w:val="Titre1"/>
-      </w:pPr>
-      <w:r>
-        <w:t>Iterations format</w:t>
-      </w:r>
-    </w:p>
-    <w:p>
-      <w:pPr>
-        <w:rPr>
-          <w:lang w:val="en-US"/>
-        </w:rPr>
-      </w:pPr>
-      <w:r>
-        <w:rPr>
-          <w:lang w:val="en-US"/>
-        </w:rPr>
-        <w:t>Eac</w:t>
-      </w:r>
-      <w:r>
-        <w:rPr>
-          <w:lang w:val="en-US"/>
-        </w:rPr>
-        <w:t>h iteration lasts 2 weeks, with an iteration review (2 hours, project-wide) at the end</w:t>
-      </w:r>
-      <w:r>
-        <w:rPr>
-          <w:lang w:val="en-US"/>
-        </w:rPr>
-        <w:t>.</w:t>
-      </w:r>
-    </w:p>
-    <w:p>
-      <w:pPr>
-        <w:pStyle w:val="Titre1"/>
-      </w:pPr>
-      <w:r>
-        <w:t xml:space="preserve">IDM </w:t>
-      </w:r>
-      <w:r>
-        <w:t>Commits</w:t>
-      </w:r>
-    </w:p>
-    <w:p>
-      <w:pPr>
-        <w:rPr>
-          <w:lang w:val="en-US"/>
-        </w:rPr>
-      </w:pPr>
-      <w:r>
-        <w:rPr>
-          <w:b/>
-          <w:color w:val="FF0000"/>
-          <w:lang w:val="en-US"/>
-        </w:rPr>
-        <w:t xml:space="preserve">IDM </w:t>
-      </w:r>
-      <w:r>
-        <w:rPr>
-          <w:b/>
-          <w:color w:val="FF0000"/>
-          <w:lang w:val="en-US"/>
-        </w:rPr>
-        <w:t>Commits shall be done by only one designated person</w:t>
-      </w:r>
-      <w:r>
-        <w:rPr>
-          <w:color w:val="FF0000"/>
-          <w:lang w:val="en-US"/>
-        </w:rPr>
-        <w:t xml:space="preserve"> </w:t>
-      </w:r>
-      <w:r>
-        <w:rPr>
-          <w:lang w:val="en-US"/>
-        </w:rPr>
-        <w:t>within each subsystem to avoid conflicts.</w:t>
-      </w:r>
-    </w:p>
-    <w:p>
-      <w:pPr>
-        <w:pStyle w:val="Titre1"/>
-      </w:pPr>
-      <w:r>
-        <w:t>Iteration review</w:t>
-      </w:r>
-    </w:p>
-    <w:p>
-      <w:pPr>
-        <w:rPr>
-          <w:lang w:val="en-US"/>
-        </w:rPr>
-      </w:pPr>
-      <w:r>
-        <w:rPr>
-          <w:lang w:val="en-US"/>
-        </w:rPr>
-        <w:t xml:space="preserve">Each subsystem presents its results </w:t>
-      </w:r>
-      <w:r>
-        <w:rPr>
-          <w:color w:val="FF0000"/>
-          <w:lang w:val="en-US"/>
-        </w:rPr>
-        <w:t>(1</w:t>
-      </w:r>
-      <w:r>
-        <w:rPr>
-          <w:color w:val="FF0000"/>
-          <w:lang w:val="en-US"/>
-        </w:rPr>
-        <w:t>0</w:t>
-      </w:r>
-      <w:r>
-        <w:rPr>
-          <w:color w:val="FF0000"/>
-          <w:lang w:val="en-US"/>
-        </w:rPr>
-        <w:t>’ questions included)</w:t>
-      </w:r>
-      <w:r>
-        <w:rPr>
-          <w:lang w:val="en-US"/>
-        </w:rPr>
-        <w:t>, presenting only the relevant information about their iteration</w:t>
-      </w:r>
-      <w:r>
-        <w:rPr>
-          <w:lang w:val="en-US"/>
-        </w:rPr>
-        <w:t>.</w:t>
-      </w:r>
-    </w:p>
-    <w:p>
-      <w:pPr>
-        <w:rPr>
-          <w:b/>
-          <w:lang w:val="en-US"/>
-        </w:rPr>
-      </w:pPr>
-      <w:r>
-        <w:rPr>
-          <w:b/>
-          <w:lang w:val="en-US"/>
-        </w:rPr>
-        <w:t>The following elements shall be included in the presentation:</w:t>
-      </w:r>
-    </w:p>
-    <w:p>
-      <w:pPr>
-        <w:rPr>
-          <w:b/>
-          <w:lang w:val="en-US"/>
-        </w:rPr>
-      </w:pPr>
-      <w:r>
-        <w:rPr>
-          <w:b/>
-          <w:lang w:val="en-US"/>
-        </w:rPr>
-        <w:t>- Selected design/architecture</w:t>
-      </w:r>
-    </w:p>
-    <w:p>
-      <w:pPr>
-        <w:rPr>
-          <w:b/>
-          <w:lang w:val="en-US"/>
-        </w:rPr>
-      </w:pPr>
-      <w:r>
-        <w:rPr>
-          <w:b/>
-          <w:lang w:val="en-US"/>
-        </w:rPr>
-        <w:t>- Compliance to the system requirements</w:t>
-      </w:r>
-    </w:p>
-    <w:p>
-      <w:pPr>
-        <w:rPr>
-          <w:b/>
-          <w:lang w:val="en-US"/>
-        </w:rPr>
-      </w:pPr>
-      <w:r>
-        <w:rPr>
-          <w:b/>
-          <w:lang w:val="en-US"/>
-        </w:rPr>
-        <w:t>- Main trade-offs</w:t>
-      </w:r>
-    </w:p>
-    <w:p>
-      <w:pPr>
-        <w:rPr>
-          <w:b/>
-          <w:lang w:val="en-US"/>
-        </w:rPr>
-      </w:pPr>
-      <w:r>
-        <w:rPr>
-          <w:b/>
-          <w:lang w:val="en-US"/>
-        </w:rPr>
-        <w:t>- Major problems to address</w:t>
-      </w:r>
-      <w:r>
-        <w:rPr>
-          <w:b/>
-          <w:lang w:val="en-US"/>
-        </w:rPr>
-        <w:t xml:space="preserve"> if any</w:t>
-      </w:r>
-    </w:p>
-    <w:p>
-      <w:pPr>
-        <w:pStyle w:val="Titre1"/>
-      </w:pPr>
-      <w:r>
-        <w:t>Team communications</w:t>
-      </w:r>
-    </w:p>
-    <w:p>
-      <w:pPr>
-        <w:rPr>
-          <w:lang w:val="en-US"/>
-        </w:rPr>
-      </w:pPr>
-      <w:r>
-        <w:rPr>
-          <w:lang w:val="en-US"/>
-        </w:rPr>
-        <w:t xml:space="preserve">Slack will be the main communication </w:t>
-      </w:r>
-      <w:r>
-        <w:rPr>
-          <w:lang w:val="en-US"/>
-        </w:rPr>
-        <w:t>channel.</w:t>
-      </w:r>
-    </w:p>
-    <w:p>
-      <w:pPr>
-        <w:pStyle w:val="Titre1"/>
-      </w:pPr>
-      <w:r>
-        <w:t>Systems Engineering tasks</w:t>
-      </w:r>
-    </w:p>
-    <w:p>
-      <w:pPr>
-        <w:rPr>
-          <w:lang w:val="en-US"/>
-        </w:rPr>
-      </w:pPr>
-      <w:r>
-        <w:rPr>
-          <w:lang w:val="en-US"/>
-        </w:rPr>
-        <w:t>Tasks:</w:t>
-      </w:r>
-    </w:p>
-    <w:p>
-      <w:pPr>
-        <w:rPr>
-          <w:lang w:val="en-US"/>
-        </w:rPr>
-      </w:pPr>
-      <w:r>
-        <w:rPr>
-          <w:lang w:val="en-US"/>
-        </w:rPr>
-        <w:t xml:space="preserve">- Ensure </w:t>
-      </w:r>
-      <w:r>
-        <w:rPr>
-          <w:lang w:val="en-US"/>
-        </w:rPr>
-        <w:t>that IDM functions correctly for each subsystem</w:t>
-      </w:r>
-    </w:p>
-    <w:p>
-      <w:pPr>
-        <w:rPr>
-          <w:lang w:val="en-US"/>
-        </w:rPr>
-      </w:pPr>
-      <w:r>
-        <w:rPr>
-          <w:lang w:val="en-US"/>
-        </w:rPr>
-        <w:t>- Ensure that commits are done properly and that no data loss occurs during the iteration</w:t>
-      </w:r>
-    </w:p>
-    <w:p>
-      <w:pPr>
-        <w:rPr>
-          <w:lang w:val="en-US"/>
-        </w:rPr>
-      </w:pPr>
-      <w:r>
-        <w:rPr>
-          <w:lang w:val="en-US"/>
-        </w:rPr>
-        <w:t xml:space="preserve">- </w:t>
-      </w:r>
-      <w:r>
-        <w:rPr>
-          <w:lang w:val="en-US"/>
-        </w:rPr>
-        <w:t>Set system requirements</w:t>
-      </w:r>
-      <w:r>
-        <w:rPr>
-          <w:lang w:val="en-US"/>
-        </w:rPr>
-        <w:t xml:space="preserve"> with each subsystem</w:t>
-      </w:r>
-    </w:p>
-    <w:p>
-      <w:pPr>
-        <w:rPr>
-          <w:lang w:val="en-US"/>
-        </w:rPr>
-      </w:pPr>
-      <w:r>
-        <w:rPr>
-          <w:lang w:val="en-US"/>
-        </w:rPr>
-        <w:t xml:space="preserve">- </w:t>
-      </w:r>
-      <w:r>
-        <w:rPr>
-          <w:lang w:val="en-US"/>
-        </w:rPr>
-        <w:t xml:space="preserve">Manage mission requirements </w:t>
-      </w:r>
-      <w:r>
-        <w:rPr>
-          <w:lang w:val="en-US"/>
-        </w:rPr>
-        <w:t>modifications</w:t>
-      </w:r>
-    </w:p>
-    <w:p>
-      <w:pPr>
-        <w:rPr>
-          <w:lang w:val="en-US"/>
-        </w:rPr>
-      </w:pPr>
-    </w:p>
-    <w:p>
-      <w:pPr>
-        <w:rPr>
-          <w:lang w:val="en-US"/>
-        </w:rPr>
-      </w:pPr>
-      <w:r>
-        <w:rPr>
-          <w:lang w:val="en-US"/>
-        </w:rPr>
-        <w:t>------------------ Notes</w:t>
-      </w:r>
-    </w:p>
-    <w:p>
-      <w:pPr>
-        <w:rPr>
-          <w:lang w:val="en-US"/>
-        </w:rPr>
-      </w:pPr>
-      <w:r>
-        <w:rPr>
-          <w:lang w:val="en-US"/>
-        </w:rPr>
-        <w:t>2018-11-15: we will see with Jean-Luc if we have to code a networking program by ourselves, and we will tell him the issues we had.</w:t>
-      </w:r>
-    </w:p>
-    <w:p>
-      <w:pPr>
-        <w:rPr>
-          <w:lang w:val="en-US"/>
-        </w:rPr>
-      </w:pPr>
-      <w:r>
-        <w:rPr>
-          <w:lang w:val="en-US"/>
-        </w:rPr>
-        <w:t>2018-11-22: if we cannot have a training session before then or that day, we will make our own with Pierre and install a</w:t>
-      </w:r>
-      <w:r>
-        <w:rPr>
-          <w:lang w:val="en-US"/>
-        </w:rPr>
-        <w:t>ll the IDM software for the RSS.</w:t>
-      </w:r>
-      <w:r>
-        <w:rPr>
-          <w:lang w:val="en-US"/>
-        </w:rPr>
-        <w:t xml:space="preserve"> Beginning of the iter</w:t>
-      </w:r>
-      <w:r>
-        <w:rPr>
-          <w:lang w:val="en-US"/>
-        </w:rPr>
-        <w:t>ation 0 shall be set after that with instructions to be communicated.</w:t>
+        <w:t>Concurrent Engineering M</w:t>
       </w:r>
       <w:bookmarkStart w:id="0" w:name="_GoBack"/>
       <w:bookmarkEnd w:id="0"/>
-    </w:p>
-    <w:p>
-      <w:pPr>
-        <w:rPr>
-          <w:lang w:val="en-US"/>
-        </w:rPr>
-      </w:pPr>
-      <w:r>
-        <w:rPr>
-          <w:lang w:val="en-US"/>
-        </w:rPr>
-        <w:lastRenderedPageBreak/>
-        <w:t>If we already had the training session done, then iteration 0 will begin and instructions will be communicated.</w:t>
+      <w:r>
+        <w:rPr>
+          <w:sz w:val="32"/>
+          <w:szCs w:val="32"/>
+          <w:lang w:val="en-US"/>
+        </w:rPr>
+        <w:t>anagement</w:t>
+      </w:r>
+    </w:p>
+    <w:p>
+      <w:pPr>
+        <w:jc w:val="center"/>
+        <w:rPr>
+          <w:lang w:val="en-US"/>
+        </w:rPr>
+      </w:pPr>
+    </w:p>
+    <w:p>
+      <w:pPr>
+        <w:pStyle w:val="Titre1"/>
+      </w:pPr>
+      <w:r>
+        <w:t>Iterations format</w:t>
+      </w:r>
+    </w:p>
+    <w:p>
+      <w:pPr>
+        <w:rPr>
+          <w:lang w:val="en-US"/>
+        </w:rPr>
+      </w:pPr>
+      <w:r>
+        <w:rPr>
+          <w:lang w:val="en-US"/>
+        </w:rPr>
+        <w:t>Eac</w:t>
+      </w:r>
+      <w:r>
+        <w:rPr>
+          <w:lang w:val="en-US"/>
+        </w:rPr>
+        <w:t>h iteration lasts 2 weeks, with an iteration review (2 hours, project-wide) at the end</w:t>
+      </w:r>
+      <w:r>
+        <w:rPr>
+          <w:lang w:val="en-US"/>
+        </w:rPr>
+        <w:t>.</w:t>
+      </w:r>
+    </w:p>
+    <w:p>
+      <w:pPr>
+        <w:pStyle w:val="Titre1"/>
+      </w:pPr>
+      <w:r>
+        <w:t>Working sessions</w:t>
+      </w:r>
+    </w:p>
+    <w:p>
+      <w:pPr>
+        <w:rPr>
+          <w:lang w:val="en-US"/>
+        </w:rPr>
+      </w:pPr>
+      <w:r>
+        <w:rPr>
+          <w:lang w:val="en-US"/>
+        </w:rPr>
+        <w:t xml:space="preserve">There will be </w:t>
+      </w:r>
+      <w:r>
+        <w:rPr>
+          <w:b/>
+          <w:lang w:val="en-US"/>
+        </w:rPr>
+        <w:t>two</w:t>
+      </w:r>
+      <w:r>
+        <w:rPr>
+          <w:lang w:val="en-US"/>
+        </w:rPr>
+        <w:t xml:space="preserve"> </w:t>
+      </w:r>
+      <w:r>
+        <w:rPr>
+          <w:b/>
+          <w:lang w:val="en-US"/>
+        </w:rPr>
+        <w:t>working sessions</w:t>
+      </w:r>
+      <w:r>
+        <w:rPr>
+          <w:lang w:val="en-US"/>
+        </w:rPr>
+        <w:t xml:space="preserve"> per week: one on Tuesday, and one on Thursday. The Thursday will be dedicated to iteration reviews once every two weeks.</w:t>
+      </w:r>
+    </w:p>
+    <w:p>
+      <w:pPr>
+        <w:rPr>
+          <w:b/>
+          <w:color w:val="000000" w:themeColor="text1"/>
+          <w:lang w:val="en-US"/>
+        </w:rPr>
+      </w:pPr>
+      <w:r>
+        <w:rPr>
+          <w:b/>
+          <w:color w:val="000000" w:themeColor="text1"/>
+          <w:lang w:val="en-US"/>
+        </w:rPr>
+        <w:t>- Tuesday: from 18:30 to 20:00 / 20:30</w:t>
+      </w:r>
+    </w:p>
+    <w:p>
+      <w:pPr>
+        <w:rPr>
+          <w:b/>
+          <w:color w:val="000000" w:themeColor="text1"/>
+          <w:lang w:val="en-US"/>
+        </w:rPr>
+      </w:pPr>
+      <w:r>
+        <w:rPr>
+          <w:b/>
+          <w:color w:val="000000" w:themeColor="text1"/>
+          <w:lang w:val="en-US"/>
+        </w:rPr>
+        <w:t>- Thursda</w:t>
+      </w:r>
+      <w:r>
+        <w:rPr>
+          <w:b/>
+          <w:color w:val="000000" w:themeColor="text1"/>
+          <w:lang w:val="en-US"/>
+        </w:rPr>
+        <w:t xml:space="preserve">y: from </w:t>
+      </w:r>
+      <w:r>
+        <w:rPr>
+          <w:b/>
+          <w:color w:val="000000" w:themeColor="text1"/>
+          <w:lang w:val="en-US"/>
+        </w:rPr>
+        <w:t>17:00 to 18:00</w:t>
+      </w:r>
+    </w:p>
+    <w:p>
+      <w:pPr>
+        <w:pStyle w:val="Titre1"/>
+      </w:pPr>
+      <w:r>
+        <w:t xml:space="preserve">IDM </w:t>
+      </w:r>
+      <w:r>
+        <w:t>Commits</w:t>
+      </w:r>
+    </w:p>
+    <w:p>
+      <w:pPr>
+        <w:rPr>
+          <w:lang w:val="en-US"/>
+        </w:rPr>
+      </w:pPr>
+      <w:r>
+        <w:rPr>
+          <w:b/>
+          <w:color w:val="FF0000"/>
+          <w:lang w:val="en-US"/>
+        </w:rPr>
+        <w:t xml:space="preserve">IDM </w:t>
+      </w:r>
+      <w:r>
+        <w:rPr>
+          <w:b/>
+          <w:color w:val="FF0000"/>
+          <w:lang w:val="en-US"/>
+        </w:rPr>
+        <w:t>c</w:t>
+      </w:r>
+      <w:r>
+        <w:rPr>
+          <w:b/>
+          <w:color w:val="FF0000"/>
+          <w:lang w:val="en-US"/>
+        </w:rPr>
+        <w:t>ommits shall be done by only one designated person</w:t>
+      </w:r>
+      <w:r>
+        <w:rPr>
+          <w:color w:val="FF0000"/>
+          <w:lang w:val="en-US"/>
+        </w:rPr>
+        <w:t xml:space="preserve"> </w:t>
+      </w:r>
+      <w:r>
+        <w:rPr>
+          <w:lang w:val="en-US"/>
+        </w:rPr>
+        <w:t>within each subsystem to avoid conflicts.</w:t>
+      </w:r>
+    </w:p>
+    <w:p>
+      <w:pPr>
+        <w:pStyle w:val="Titre1"/>
+      </w:pPr>
+      <w:r>
+        <w:t>Iteration review</w:t>
+      </w:r>
+    </w:p>
+    <w:p>
+      <w:pPr>
+        <w:rPr>
+          <w:lang w:val="en-US"/>
+        </w:rPr>
+      </w:pPr>
+      <w:r>
+        <w:rPr>
+          <w:lang w:val="en-US"/>
+        </w:rPr>
+        <w:t xml:space="preserve">Each subsystem presents its results </w:t>
+      </w:r>
+      <w:r>
+        <w:rPr>
+          <w:color w:val="FF0000"/>
+          <w:lang w:val="en-US"/>
+        </w:rPr>
+        <w:t>(1</w:t>
+      </w:r>
+      <w:r>
+        <w:rPr>
+          <w:color w:val="FF0000"/>
+          <w:lang w:val="en-US"/>
+        </w:rPr>
+        <w:t>0</w:t>
+      </w:r>
+      <w:r>
+        <w:rPr>
+          <w:color w:val="FF0000"/>
+          <w:lang w:val="en-US"/>
+        </w:rPr>
+        <w:t>’ questions included)</w:t>
+      </w:r>
+      <w:r>
+        <w:rPr>
+          <w:lang w:val="en-US"/>
+        </w:rPr>
+        <w:t>, presenting only the relevant information about their iteration</w:t>
+      </w:r>
+      <w:r>
+        <w:rPr>
+          <w:lang w:val="en-US"/>
+        </w:rPr>
+        <w:t>.</w:t>
+      </w:r>
+    </w:p>
+    <w:p>
+      <w:pPr>
+        <w:rPr>
+          <w:b/>
+          <w:lang w:val="en-US"/>
+        </w:rPr>
+      </w:pPr>
+      <w:r>
+        <w:rPr>
+          <w:b/>
+          <w:lang w:val="en-US"/>
+        </w:rPr>
+        <w:t>The following elements shall be included in the presentation:</w:t>
+      </w:r>
+    </w:p>
+    <w:p>
+      <w:pPr>
+        <w:rPr>
+          <w:b/>
+          <w:lang w:val="en-US"/>
+        </w:rPr>
+      </w:pPr>
+      <w:r>
+        <w:rPr>
+          <w:b/>
+          <w:lang w:val="en-US"/>
+        </w:rPr>
+        <w:t>- Selected design/architecture</w:t>
+      </w:r>
+    </w:p>
+    <w:p>
+      <w:pPr>
+        <w:rPr>
+          <w:b/>
+          <w:lang w:val="en-US"/>
+        </w:rPr>
+      </w:pPr>
+      <w:r>
+        <w:rPr>
+          <w:b/>
+          <w:lang w:val="en-US"/>
+        </w:rPr>
+        <w:t>- Compliance to the system requirements</w:t>
+      </w:r>
+    </w:p>
+    <w:p>
+      <w:pPr>
+        <w:rPr>
+          <w:b/>
+          <w:lang w:val="en-US"/>
+        </w:rPr>
+      </w:pPr>
+      <w:r>
+        <w:rPr>
+          <w:b/>
+          <w:lang w:val="en-US"/>
+        </w:rPr>
+        <w:t>- Main trade-offs</w:t>
+      </w:r>
+    </w:p>
+    <w:p>
+      <w:pPr>
+        <w:rPr>
+          <w:b/>
+          <w:lang w:val="en-US"/>
+        </w:rPr>
+      </w:pPr>
+      <w:r>
+        <w:rPr>
+          <w:b/>
+          <w:lang w:val="en-US"/>
+        </w:rPr>
+        <w:t>- Major problems to address</w:t>
+      </w:r>
+      <w:r>
+        <w:rPr>
+          <w:b/>
+          <w:lang w:val="en-US"/>
+        </w:rPr>
+        <w:t xml:space="preserve"> if any</w:t>
+      </w:r>
+    </w:p>
+    <w:p>
+      <w:pPr>
+        <w:pStyle w:val="Titre1"/>
+      </w:pPr>
+      <w:r>
+        <w:t>Team communications</w:t>
+      </w:r>
+    </w:p>
+    <w:p>
+      <w:pPr>
+        <w:rPr>
+          <w:lang w:val="en-US"/>
+        </w:rPr>
+      </w:pPr>
+      <w:r>
+        <w:rPr>
+          <w:lang w:val="en-US"/>
+        </w:rPr>
+        <w:t xml:space="preserve">Slack will be the main communication </w:t>
+      </w:r>
+      <w:r>
+        <w:rPr>
+          <w:lang w:val="en-US"/>
+        </w:rPr>
+        <w:t>channel.</w:t>
+      </w:r>
+    </w:p>
+    <w:p>
+      <w:pPr>
+        <w:pStyle w:val="Titre1"/>
+      </w:pPr>
+      <w:r>
+        <w:t>Systems Engineering tasks</w:t>
+      </w:r>
+    </w:p>
+    <w:p>
+      <w:pPr>
+        <w:rPr>
+          <w:lang w:val="en-US"/>
+        </w:rPr>
+      </w:pPr>
+      <w:r>
+        <w:rPr>
+          <w:lang w:val="en-US"/>
+        </w:rPr>
+        <w:t>Tasks:</w:t>
+      </w:r>
+    </w:p>
+    <w:p>
+      <w:pPr>
+        <w:rPr>
+          <w:lang w:val="en-US"/>
+        </w:rPr>
+      </w:pPr>
+      <w:r>
+        <w:rPr>
+          <w:lang w:val="en-US"/>
+        </w:rPr>
+        <w:t xml:space="preserve">- Ensure </w:t>
+      </w:r>
+      <w:r>
+        <w:rPr>
+          <w:lang w:val="en-US"/>
+        </w:rPr>
+        <w:t>that IDM functions correctly for each subsystem</w:t>
+      </w:r>
+    </w:p>
+    <w:p>
+      <w:pPr>
+        <w:rPr>
+          <w:lang w:val="en-US"/>
+        </w:rPr>
+      </w:pPr>
+      <w:r>
+        <w:rPr>
+          <w:lang w:val="en-US"/>
+        </w:rPr>
+        <w:t>- Ensure that commits are done properly and that no data loss occurs during the iteration</w:t>
+      </w:r>
+    </w:p>
+    <w:p>
+      <w:pPr>
+        <w:rPr>
+          <w:lang w:val="en-US"/>
+        </w:rPr>
+      </w:pPr>
+      <w:r>
+        <w:rPr>
+          <w:lang w:val="en-US"/>
+        </w:rPr>
+        <w:t xml:space="preserve">- </w:t>
+      </w:r>
+      <w:r>
+        <w:rPr>
+          <w:lang w:val="en-US"/>
+        </w:rPr>
+        <w:t>Set system requirements</w:t>
+      </w:r>
+      <w:r>
+        <w:rPr>
+          <w:lang w:val="en-US"/>
+        </w:rPr>
+        <w:t xml:space="preserve"> with each subsystem</w:t>
+      </w:r>
+    </w:p>
+    <w:p>
+      <w:pPr>
+        <w:rPr>
+          <w:lang w:val="en-US"/>
+        </w:rPr>
+      </w:pPr>
+      <w:r>
+        <w:rPr>
+          <w:lang w:val="en-US"/>
+        </w:rPr>
+        <w:t xml:space="preserve">- </w:t>
+      </w:r>
+      <w:r>
+        <w:rPr>
+          <w:lang w:val="en-US"/>
+        </w:rPr>
+        <w:t xml:space="preserve">Manage mission requirements </w:t>
+      </w:r>
+      <w:r>
+        <w:rPr>
+          <w:lang w:val="en-US"/>
+        </w:rPr>
+        <w:t>modifications</w:t>
       </w:r>
     </w:p>
     <w:sectPr>
@@ -1190,7 +1225,7 @@
 </file>
 
 <file path=customXml/itemProps1.xml><?xml version="1.0" encoding="utf-8"?>
-<ds:datastoreItem xmlns:ds="http://schemas.openxmlformats.org/officeDocument/2006/customXml" ds:itemID="{A6E31B8A-DE4B-44EA-9569-2C17A0C7067C}">
+<ds:datastoreItem xmlns:ds="http://schemas.openxmlformats.org/officeDocument/2006/customXml" ds:itemID="{85BFFB12-99F5-4903-AB53-9C35A6782AFF}">
   <ds:schemaRefs>
     <ds:schemaRef ds:uri="http://schemas.openxmlformats.org/officeDocument/2006/bibliography"/>
   </ds:schemaRefs>

</xml_diff>

<commit_message>
Added IDM files folder
</commit_message>
<xml_diff>
--- a/Files/Concurrent Engineering/Concurrent engineering management.docx
+++ b/Files/Concurrent Engineering/Concurrent engineering management.docx
@@ -19,475 +19,527 @@
         </w:rPr>
         <w:t>Concurrent Engineering M</w:t>
       </w:r>
+      <w:r>
+        <w:rPr>
+          <w:sz w:val="32"/>
+          <w:szCs w:val="32"/>
+          <w:lang w:val="en-US"/>
+        </w:rPr>
+        <w:t>anagement</w:t>
+      </w:r>
+    </w:p>
+    <w:p>
+      <w:pPr>
+        <w:jc w:val="center"/>
+        <w:rPr>
+          <w:lang w:val="en-US"/>
+        </w:rPr>
+      </w:pPr>
+    </w:p>
+    <w:p>
+      <w:pPr>
+        <w:pStyle w:val="Titre1"/>
+      </w:pPr>
+      <w:r>
+        <w:t>Iterations format</w:t>
+      </w:r>
+    </w:p>
+    <w:p>
+      <w:pPr>
+        <w:rPr>
+          <w:lang w:val="en-US"/>
+        </w:rPr>
+      </w:pPr>
+      <w:r>
+        <w:rPr>
+          <w:lang w:val="en-US"/>
+        </w:rPr>
+        <w:t>Eac</w:t>
+      </w:r>
+      <w:r>
+        <w:rPr>
+          <w:lang w:val="en-US"/>
+        </w:rPr>
+        <w:t>h iteration lasts 2 weeks, with an iteration review (2 hours, project-wide) at the end</w:t>
+      </w:r>
+      <w:r>
+        <w:rPr>
+          <w:lang w:val="en-US"/>
+        </w:rPr>
+        <w:t>.</w:t>
+      </w:r>
+    </w:p>
+    <w:p>
+      <w:pPr>
+        <w:pStyle w:val="Titre1"/>
+      </w:pPr>
+      <w:r>
+        <w:t>Working sessions</w:t>
+      </w:r>
+    </w:p>
+    <w:p>
+      <w:pPr>
+        <w:rPr>
+          <w:lang w:val="en-US"/>
+        </w:rPr>
+      </w:pPr>
+      <w:r>
+        <w:rPr>
+          <w:lang w:val="en-US"/>
+        </w:rPr>
+        <w:t xml:space="preserve">There will be </w:t>
+      </w:r>
+      <w:r>
+        <w:rPr>
+          <w:b/>
+          <w:lang w:val="en-US"/>
+        </w:rPr>
+        <w:t>two</w:t>
+      </w:r>
+      <w:r>
+        <w:rPr>
+          <w:lang w:val="en-US"/>
+        </w:rPr>
+        <w:t xml:space="preserve"> </w:t>
+      </w:r>
+      <w:r>
+        <w:rPr>
+          <w:b/>
+          <w:lang w:val="en-US"/>
+        </w:rPr>
+        <w:t>working sessions</w:t>
+      </w:r>
+      <w:r>
+        <w:rPr>
+          <w:lang w:val="en-US"/>
+        </w:rPr>
+        <w:t xml:space="preserve"> per week: one on Tuesday, and one on Thursday. The Thursday will be dedicated to iteration reviews once every two weeks.</w:t>
+      </w:r>
+    </w:p>
+    <w:p>
+      <w:pPr>
+        <w:rPr>
+          <w:b/>
+          <w:color w:val="000000" w:themeColor="text1"/>
+          <w:lang w:val="en-US"/>
+        </w:rPr>
+      </w:pPr>
+      <w:r>
+        <w:rPr>
+          <w:b/>
+          <w:color w:val="000000" w:themeColor="text1"/>
+          <w:lang w:val="en-US"/>
+        </w:rPr>
+        <w:t>- Tuesday: from 18:30 to 20:00 / 20:30</w:t>
+      </w:r>
+    </w:p>
+    <w:p>
+      <w:pPr>
+        <w:rPr>
+          <w:b/>
+          <w:color w:val="000000" w:themeColor="text1"/>
+          <w:lang w:val="en-US"/>
+        </w:rPr>
+      </w:pPr>
+      <w:r>
+        <w:rPr>
+          <w:b/>
+          <w:color w:val="000000" w:themeColor="text1"/>
+          <w:lang w:val="en-US"/>
+        </w:rPr>
+        <w:t>- Thursday: from 17:00 to 18:00</w:t>
+      </w:r>
+    </w:p>
+    <w:p>
+      <w:pPr>
+        <w:pStyle w:val="Titre1"/>
+      </w:pPr>
+      <w:r>
+        <w:t>Iteration review</w:t>
+      </w:r>
+    </w:p>
+    <w:p>
+      <w:pPr>
+        <w:rPr>
+          <w:lang w:val="en-US"/>
+        </w:rPr>
+      </w:pPr>
+      <w:r>
+        <w:rPr>
+          <w:lang w:val="en-US"/>
+        </w:rPr>
+        <w:t xml:space="preserve">Each subsystem presents its results </w:t>
+      </w:r>
+      <w:r>
+        <w:rPr>
+          <w:color w:val="FF0000"/>
+          <w:lang w:val="en-US"/>
+        </w:rPr>
+        <w:t>(1</w:t>
+      </w:r>
+      <w:r>
+        <w:rPr>
+          <w:color w:val="FF0000"/>
+          <w:lang w:val="en-US"/>
+        </w:rPr>
+        <w:t>0</w:t>
+      </w:r>
+      <w:r>
+        <w:rPr>
+          <w:color w:val="FF0000"/>
+          <w:lang w:val="en-US"/>
+        </w:rPr>
+        <w:t>’ questions included)</w:t>
+      </w:r>
+      <w:r>
+        <w:rPr>
+          <w:lang w:val="en-US"/>
+        </w:rPr>
+        <w:t>, presenting only the relevant information about their iteration</w:t>
+      </w:r>
+      <w:r>
+        <w:rPr>
+          <w:lang w:val="en-US"/>
+        </w:rPr>
+        <w:t>.</w:t>
+      </w:r>
+    </w:p>
+    <w:p>
+      <w:pPr>
+        <w:rPr>
+          <w:b/>
+          <w:lang w:val="en-US"/>
+        </w:rPr>
+      </w:pPr>
+      <w:r>
+        <w:rPr>
+          <w:b/>
+          <w:lang w:val="en-US"/>
+        </w:rPr>
+        <w:t>The following elements shall be included in the presentation:</w:t>
+      </w:r>
+    </w:p>
+    <w:p>
+      <w:pPr>
+        <w:rPr>
+          <w:b/>
+          <w:lang w:val="en-US"/>
+        </w:rPr>
+      </w:pPr>
+      <w:r>
+        <w:rPr>
+          <w:b/>
+          <w:lang w:val="en-US"/>
+        </w:rPr>
+        <w:t>- Selected design/architecture</w:t>
+      </w:r>
+    </w:p>
+    <w:p>
+      <w:pPr>
+        <w:rPr>
+          <w:b/>
+          <w:lang w:val="en-US"/>
+        </w:rPr>
+      </w:pPr>
+      <w:r>
+        <w:rPr>
+          <w:b/>
+          <w:lang w:val="en-US"/>
+        </w:rPr>
+        <w:t>- Compliance to the system requirements</w:t>
+      </w:r>
+    </w:p>
+    <w:p>
+      <w:pPr>
+        <w:rPr>
+          <w:b/>
+          <w:lang w:val="en-US"/>
+        </w:rPr>
+      </w:pPr>
+      <w:r>
+        <w:rPr>
+          <w:b/>
+          <w:lang w:val="en-US"/>
+        </w:rPr>
+        <w:t>- Main trade-offs</w:t>
+      </w:r>
+    </w:p>
+    <w:p>
+      <w:pPr>
+        <w:rPr>
+          <w:b/>
+          <w:lang w:val="en-US"/>
+        </w:rPr>
+      </w:pPr>
+      <w:r>
+        <w:rPr>
+          <w:b/>
+          <w:lang w:val="en-US"/>
+        </w:rPr>
+        <w:t>- Major problems to address</w:t>
+      </w:r>
+      <w:r>
+        <w:rPr>
+          <w:b/>
+          <w:lang w:val="en-US"/>
+        </w:rPr>
+        <w:t xml:space="preserve"> if any</w:t>
+      </w:r>
+    </w:p>
+    <w:p>
+      <w:pPr>
+        <w:pStyle w:val="Titre1"/>
+      </w:pPr>
+      <w:r>
+        <w:t>Team communications</w:t>
+      </w:r>
+    </w:p>
+    <w:p>
+      <w:pPr>
+        <w:rPr>
+          <w:lang w:val="en-US"/>
+        </w:rPr>
+      </w:pPr>
+      <w:r>
+        <w:rPr>
+          <w:lang w:val="en-US"/>
+        </w:rPr>
+        <w:t xml:space="preserve">Slack will be the main communication </w:t>
+      </w:r>
+      <w:r>
+        <w:rPr>
+          <w:lang w:val="en-US"/>
+        </w:rPr>
+        <w:t>channel.</w:t>
+      </w:r>
+    </w:p>
+    <w:p>
+      <w:pPr>
+        <w:pStyle w:val="Titre1"/>
+      </w:pPr>
+      <w:r>
+        <w:t>Versioning</w:t>
+      </w:r>
+    </w:p>
+    <w:p>
+      <w:r>
+        <w:rPr>
+          <w:lang w:val="en-US"/>
+        </w:rPr>
+        <w:t>The access of the shared file will rely on DRIVE. Users will download the file, modify it, rename it and the</w:t>
+      </w:r>
+      <w:r>
+        <w:rPr>
+          <w:lang w:val="en-US"/>
+        </w:rPr>
+        <w:t>n</w:t>
+      </w:r>
+      <w:r>
+        <w:rPr>
+          <w:lang w:val="en-US"/>
+        </w:rPr>
+        <w:t xml:space="preserve"> </w:t>
+      </w:r>
+      <w:proofErr w:type="spellStart"/>
+      <w:r>
+        <w:rPr>
+          <w:lang w:val="en-US"/>
+        </w:rPr>
+        <w:t>reupload</w:t>
+      </w:r>
+      <w:proofErr w:type="spellEnd"/>
+      <w:r>
+        <w:rPr>
+          <w:lang w:val="en-US"/>
+        </w:rPr>
+        <w:t xml:space="preserve"> it. Thus we will be able to keep track of the versioning o</w:t>
+      </w:r>
+      <w:r>
+        <w:rPr>
+          <w:lang w:val="en-US"/>
+        </w:rPr>
+        <w:t xml:space="preserve">f the files. </w:t>
+      </w:r>
+      <w:r>
+        <w:rPr>
+          <w:lang w:val="en-US"/>
+        </w:rPr>
+        <w:br/>
+      </w:r>
+      <w:r>
+        <w:rPr>
+          <w:lang w:val="en-US"/>
+        </w:rPr>
+        <w:br/>
+      </w:r>
+      <w:r>
+        <w:t xml:space="preserve">The Nomenclature </w:t>
+      </w:r>
+      <w:proofErr w:type="spellStart"/>
+      <w:r>
+        <w:t>will</w:t>
+      </w:r>
+      <w:proofErr w:type="spellEnd"/>
+      <w:r>
+        <w:t xml:space="preserve"> </w:t>
+      </w:r>
+      <w:proofErr w:type="spellStart"/>
+      <w:r>
+        <w:t>be</w:t>
+      </w:r>
+      <w:proofErr w:type="spellEnd"/>
+      <w:r>
+        <w:t xml:space="preserve"> defined as follows:</w:t>
+      </w:r>
       <w:bookmarkStart w:id="0" w:name="_GoBack"/>
       <w:bookmarkEnd w:id="0"/>
       <w:r>
-        <w:rPr>
-          <w:sz w:val="32"/>
-          <w:szCs w:val="32"/>
-          <w:lang w:val="en-US"/>
-        </w:rPr>
-        <w:t>anagement</w:t>
-      </w:r>
-    </w:p>
-    <w:p>
-      <w:pPr>
-        <w:jc w:val="center"/>
-        <w:rPr>
-          <w:lang w:val="en-US"/>
-        </w:rPr>
-      </w:pPr>
-    </w:p>
-    <w:p>
-      <w:pPr>
-        <w:pStyle w:val="Titre1"/>
-      </w:pPr>
-      <w:r>
-        <w:t>Iterations format</w:t>
-      </w:r>
-    </w:p>
-    <w:p>
-      <w:pPr>
-        <w:rPr>
-          <w:lang w:val="en-US"/>
-        </w:rPr>
-      </w:pPr>
-      <w:r>
-        <w:rPr>
-          <w:lang w:val="en-US"/>
-        </w:rPr>
-        <w:t>Eac</w:t>
-      </w:r>
-      <w:r>
-        <w:rPr>
-          <w:lang w:val="en-US"/>
-        </w:rPr>
-        <w:t>h iteration lasts 2 weeks, with an iteration review (2 hours, project-wide) at the end</w:t>
-      </w:r>
-      <w:r>
-        <w:rPr>
-          <w:lang w:val="en-US"/>
-        </w:rPr>
-        <w:t>.</w:t>
-      </w:r>
-    </w:p>
-    <w:p>
-      <w:pPr>
-        <w:pStyle w:val="Titre1"/>
-      </w:pPr>
-      <w:r>
-        <w:t>Working sessions</w:t>
-      </w:r>
-    </w:p>
-    <w:p>
-      <w:pPr>
-        <w:rPr>
-          <w:lang w:val="en-US"/>
-        </w:rPr>
-      </w:pPr>
-      <w:r>
-        <w:rPr>
-          <w:lang w:val="en-US"/>
-        </w:rPr>
-        <w:t xml:space="preserve">There will be </w:t>
-      </w:r>
-      <w:r>
-        <w:rPr>
-          <w:b/>
-          <w:lang w:val="en-US"/>
-        </w:rPr>
-        <w:t>two</w:t>
-      </w:r>
-      <w:r>
-        <w:rPr>
-          <w:lang w:val="en-US"/>
-        </w:rPr>
+        <w:br/>
         <w:t xml:space="preserve"> </w:t>
       </w:r>
       <w:r>
-        <w:rPr>
-          <w:b/>
-          <w:lang w:val="en-US"/>
-        </w:rPr>
-        <w:t>working sessions</w:t>
-      </w:r>
-      <w:r>
-        <w:rPr>
-          <w:lang w:val="en-US"/>
-        </w:rPr>
-        <w:t xml:space="preserve"> per week: one on Tuesday, and one on Thursday. The Thursday will be dedicated to iteration reviews once every two weeks.</w:t>
-      </w:r>
-    </w:p>
-    <w:p>
-      <w:pPr>
-        <w:rPr>
-          <w:b/>
-          <w:color w:val="000000" w:themeColor="text1"/>
-          <w:lang w:val="en-US"/>
-        </w:rPr>
-      </w:pPr>
-      <w:r>
-        <w:rPr>
-          <w:b/>
-          <w:color w:val="000000" w:themeColor="text1"/>
-          <w:lang w:val="en-US"/>
-        </w:rPr>
-        <w:t>- Tuesday: from 18:30 to 20:00 / 20:30</w:t>
-      </w:r>
-    </w:p>
-    <w:p>
-      <w:pPr>
-        <w:rPr>
-          <w:b/>
-          <w:color w:val="000000" w:themeColor="text1"/>
-          <w:lang w:val="en-US"/>
-        </w:rPr>
-      </w:pPr>
-      <w:r>
-        <w:rPr>
-          <w:b/>
-          <w:color w:val="000000" w:themeColor="text1"/>
-          <w:lang w:val="en-US"/>
-        </w:rPr>
-        <w:t>- Thursda</w:t>
-      </w:r>
-      <w:r>
-        <w:rPr>
-          <w:b/>
-          <w:color w:val="000000" w:themeColor="text1"/>
-          <w:lang w:val="en-US"/>
-        </w:rPr>
-        <w:t xml:space="preserve">y: from </w:t>
-      </w:r>
-      <w:r>
-        <w:rPr>
-          <w:b/>
-          <w:color w:val="000000" w:themeColor="text1"/>
-          <w:lang w:val="en-US"/>
-        </w:rPr>
-        <w:t>17:00 to 18:00</w:t>
-      </w:r>
-    </w:p>
-    <w:p>
-      <w:pPr>
-        <w:pStyle w:val="Titre1"/>
-      </w:pPr>
-      <w:r>
-        <w:t xml:space="preserve">IDM </w:t>
-      </w:r>
-      <w:r>
-        <w:t>Commits</w:t>
-      </w:r>
-    </w:p>
-    <w:p>
-      <w:pPr>
-        <w:rPr>
-          <w:lang w:val="en-US"/>
-        </w:rPr>
-      </w:pPr>
-      <w:r>
-        <w:rPr>
-          <w:b/>
+        <w:tab/>
+      </w:r>
+      <w:r>
+        <w:rPr>
+          <w:i/>
+        </w:rPr>
+        <w:t xml:space="preserve">IT_X_VY_SUBSYSTEM_Z </w:t>
+      </w:r>
+      <w:r>
+        <w:rPr>
+          <w:i/>
+        </w:rPr>
+        <w:tab/>
+        <w:t xml:space="preserve"> </w:t>
+      </w:r>
+      <m:oMath>
+        <m:r>
+          <w:rPr>
+            <w:rFonts w:ascii="Cambria Math" w:hAnsi="Cambria Math"/>
+          </w:rPr>
+          <m:t>(X,Y,Z)∈</m:t>
+        </m:r>
+        <m:sSup>
+          <m:sSupPr>
+            <m:ctrlPr>
+              <w:rPr>
+                <w:rFonts w:ascii="Cambria Math" w:hAnsi="Cambria Math"/>
+                <w:i/>
+              </w:rPr>
+            </m:ctrlPr>
+          </m:sSupPr>
+          <m:e>
+            <m:r>
+              <m:rPr>
+                <m:scr m:val="double-struck"/>
+              </m:rPr>
+              <w:rPr>
+                <w:rFonts w:ascii="Cambria Math" w:hAnsi="Cambria Math"/>
+              </w:rPr>
+              <m:t>N</m:t>
+            </m:r>
+          </m:e>
+          <m:sup>
+            <m:r>
+              <w:rPr>
+                <w:rFonts w:ascii="Cambria Math" w:hAnsi="Cambria Math"/>
+              </w:rPr>
+              <m:t>3</m:t>
+            </m:r>
+          </m:sup>
+        </m:sSup>
+      </m:oMath>
+    </w:p>
+    <w:p>
+      <w:pPr>
+        <w:rPr>
+          <w:i/>
           <w:color w:val="FF0000"/>
-          <w:lang w:val="en-US"/>
-        </w:rPr>
-        <w:t xml:space="preserve">IDM </w:t>
-      </w:r>
-      <w:r>
-        <w:rPr>
-          <w:b/>
+        </w:rPr>
+      </w:pPr>
+      <w:r>
+        <w:rPr>
+          <w:i/>
+        </w:rPr>
+        <w:t xml:space="preserve">X: number of the iteration </w:t>
+      </w:r>
+      <w:r>
+        <w:rPr>
+          <w:i/>
           <w:color w:val="FF0000"/>
-          <w:lang w:val="en-US"/>
-        </w:rPr>
-        <w:t>c</w:t>
-      </w:r>
-      <w:r>
-        <w:rPr>
-          <w:b/>
+        </w:rPr>
+        <w:t>reserved for System Engineerin</w:t>
+      </w:r>
+      <w:r>
+        <w:rPr>
+          <w:i/>
           <w:color w:val="FF0000"/>
-          <w:lang w:val="en-US"/>
-        </w:rPr>
-        <w:t>ommits shall be done by only one designated person</w:t>
-      </w:r>
-      <w:r>
-        <w:rPr>
+        </w:rPr>
+        <w:t>g</w:t>
+      </w:r>
+      <w:r>
+        <w:br/>
+      </w:r>
+      <w:r>
+        <w:rPr>
+          <w:i/>
+        </w:rPr>
+        <w:t xml:space="preserve">Y: Number of the version </w:t>
+      </w:r>
+      <w:r>
+        <w:rPr>
+          <w:i/>
           <w:color w:val="FF0000"/>
-          <w:lang w:val="en-US"/>
-        </w:rPr>
-        <w:t xml:space="preserve"> </w:t>
-      </w:r>
-      <w:r>
-        <w:rPr>
-          <w:lang w:val="en-US"/>
-        </w:rPr>
-        <w:t>within each subsystem to avoid conflicts.</w:t>
-      </w:r>
-    </w:p>
-    <w:p>
-      <w:pPr>
-        <w:pStyle w:val="Titre1"/>
-      </w:pPr>
-      <w:r>
-        <w:t>Iteration review</w:t>
-      </w:r>
-    </w:p>
-    <w:p>
-      <w:pPr>
-        <w:rPr>
-          <w:lang w:val="en-US"/>
-        </w:rPr>
-      </w:pPr>
-      <w:r>
-        <w:rPr>
-          <w:lang w:val="en-US"/>
-        </w:rPr>
-        <w:t xml:space="preserve">Each subsystem presents its results </w:t>
-      </w:r>
-      <w:r>
-        <w:rPr>
+        </w:rPr>
+        <w:t>reserved for System Engineerin</w:t>
+      </w:r>
+      <w:r>
+        <w:rPr>
+          <w:i/>
           <w:color w:val="FF0000"/>
-          <w:lang w:val="en-US"/>
-        </w:rPr>
-        <w:t>(1</w:t>
-      </w:r>
-      <w:r>
-        <w:rPr>
+        </w:rPr>
+        <w:t>g</w:t>
+      </w:r>
+      <w:r>
+        <w:rPr>
+          <w:i/>
           <w:color w:val="FF0000"/>
-          <w:lang w:val="en-US"/>
-        </w:rPr>
-        <w:t>0</w:t>
-      </w:r>
-      <w:r>
-        <w:rPr>
-          <w:color w:val="FF0000"/>
-          <w:lang w:val="en-US"/>
-        </w:rPr>
-        <w:t>’ questions included)</w:t>
-      </w:r>
-      <w:r>
-        <w:rPr>
-          <w:lang w:val="en-US"/>
-        </w:rPr>
-        <w:t>, presenting only the relevant information about their iteration</w:t>
-      </w:r>
-      <w:r>
-        <w:rPr>
-          <w:lang w:val="en-US"/>
-        </w:rPr>
-        <w:t>.</w:t>
-      </w:r>
-    </w:p>
-    <w:p>
-      <w:pPr>
-        <w:rPr>
-          <w:b/>
-          <w:lang w:val="en-US"/>
-        </w:rPr>
-      </w:pPr>
-      <w:r>
-        <w:rPr>
-          <w:b/>
-          <w:lang w:val="en-US"/>
-        </w:rPr>
-        <w:t>The following elements shall be included in the presentation:</w:t>
-      </w:r>
-    </w:p>
-    <w:p>
-      <w:pPr>
-        <w:rPr>
-          <w:b/>
-          <w:lang w:val="en-US"/>
-        </w:rPr>
-      </w:pPr>
-      <w:r>
-        <w:rPr>
-          <w:b/>
-          <w:lang w:val="en-US"/>
-        </w:rPr>
-        <w:t>- Selected design/architecture</w:t>
-      </w:r>
-    </w:p>
-    <w:p>
-      <w:pPr>
-        <w:rPr>
-          <w:b/>
-          <w:lang w:val="en-US"/>
-        </w:rPr>
-      </w:pPr>
-      <w:r>
-        <w:rPr>
-          <w:b/>
-          <w:lang w:val="en-US"/>
-        </w:rPr>
-        <w:t>- Compliance to the system requirements</w:t>
-      </w:r>
-    </w:p>
-    <w:p>
-      <w:pPr>
-        <w:rPr>
-          <w:b/>
-          <w:lang w:val="en-US"/>
-        </w:rPr>
-      </w:pPr>
-      <w:r>
-        <w:rPr>
-          <w:b/>
-          <w:lang w:val="en-US"/>
-        </w:rPr>
-        <w:t>- Main trade-offs</w:t>
-      </w:r>
-    </w:p>
-    <w:p>
-      <w:pPr>
-        <w:rPr>
-          <w:b/>
-          <w:lang w:val="en-US"/>
-        </w:rPr>
-      </w:pPr>
-      <w:r>
-        <w:rPr>
-          <w:b/>
-          <w:lang w:val="en-US"/>
-        </w:rPr>
-        <w:t>- Major problems to address</w:t>
-      </w:r>
-      <w:r>
-        <w:rPr>
-          <w:b/>
-          <w:lang w:val="en-US"/>
-        </w:rPr>
-        <w:t xml:space="preserve"> if any</w:t>
-      </w:r>
-    </w:p>
-    <w:p>
-      <w:pPr>
-        <w:pStyle w:val="Titre1"/>
-      </w:pPr>
-      <w:r>
-        <w:t>Team communications</w:t>
-      </w:r>
-    </w:p>
-    <w:p>
-      <w:pPr>
-        <w:rPr>
-          <w:lang w:val="en-US"/>
-        </w:rPr>
-      </w:pPr>
-      <w:r>
-        <w:rPr>
-          <w:lang w:val="en-US"/>
-        </w:rPr>
-        <w:t xml:space="preserve">Slack will be the main communication </w:t>
-      </w:r>
-      <w:r>
-        <w:rPr>
-          <w:lang w:val="en-US"/>
-        </w:rPr>
-        <w:t>channel.</w:t>
-      </w:r>
-    </w:p>
-    <w:p>
-      <w:pPr>
-        <w:pStyle w:val="Titre1"/>
-      </w:pPr>
-      <w:r>
-        <w:t>Systems Engineering tasks</w:t>
-      </w:r>
-    </w:p>
-    <w:p>
-      <w:pPr>
-        <w:rPr>
-          <w:lang w:val="en-US"/>
-        </w:rPr>
-      </w:pPr>
-      <w:r>
-        <w:rPr>
-          <w:lang w:val="en-US"/>
-        </w:rPr>
-        <w:t>Tasks:</w:t>
-      </w:r>
-    </w:p>
-    <w:p>
-      <w:pPr>
-        <w:rPr>
-          <w:lang w:val="en-US"/>
-        </w:rPr>
-      </w:pPr>
-      <w:r>
-        <w:rPr>
-          <w:lang w:val="en-US"/>
-        </w:rPr>
-        <w:t xml:space="preserve">- Ensure </w:t>
-      </w:r>
-      <w:r>
-        <w:rPr>
-          <w:lang w:val="en-US"/>
-        </w:rPr>
-        <w:t>that IDM functions correctly for each subsystem</w:t>
-      </w:r>
-    </w:p>
-    <w:p>
-      <w:pPr>
-        <w:rPr>
-          <w:lang w:val="en-US"/>
-        </w:rPr>
-      </w:pPr>
-      <w:r>
-        <w:rPr>
-          <w:lang w:val="en-US"/>
-        </w:rPr>
-        <w:t>- Ensure that commits are done properly and that no data loss occurs during the iteration</w:t>
-      </w:r>
-    </w:p>
-    <w:p>
-      <w:pPr>
-        <w:rPr>
-          <w:lang w:val="en-US"/>
-        </w:rPr>
-      </w:pPr>
-      <w:r>
-        <w:rPr>
-          <w:lang w:val="en-US"/>
-        </w:rPr>
-        <w:t xml:space="preserve">- </w:t>
-      </w:r>
-      <w:r>
-        <w:rPr>
-          <w:lang w:val="en-US"/>
-        </w:rPr>
-        <w:t>Set system requirements</w:t>
-      </w:r>
-      <w:r>
-        <w:rPr>
-          <w:lang w:val="en-US"/>
-        </w:rPr>
-        <w:t xml:space="preserve"> with each subsystem</w:t>
-      </w:r>
-    </w:p>
-    <w:p>
-      <w:pPr>
-        <w:rPr>
-          <w:lang w:val="en-US"/>
-        </w:rPr>
-      </w:pPr>
-      <w:r>
-        <w:rPr>
-          <w:lang w:val="en-US"/>
-        </w:rPr>
-        <w:t xml:space="preserve">- </w:t>
-      </w:r>
-      <w:r>
-        <w:rPr>
-          <w:lang w:val="en-US"/>
-        </w:rPr>
-        <w:t xml:space="preserve">Manage mission requirements </w:t>
-      </w:r>
-      <w:r>
-        <w:rPr>
-          <w:lang w:val="en-US"/>
-        </w:rPr>
-        <w:t>modifications</w:t>
-      </w:r>
+        </w:rPr>
+        <w:br/>
+      </w:r>
+      <w:r>
+        <w:rPr>
+          <w:i/>
+        </w:rPr>
+        <w:t>SUBSYSTEM:</w:t>
+      </w:r>
+      <w:r>
+        <w:rPr>
+          <w:i/>
+        </w:rPr>
+        <w:t xml:space="preserve"> enter your subsystem name here </w:t>
+      </w:r>
+      <w:r>
+        <w:rPr>
+          <w:i/>
+        </w:rPr>
+        <w:br/>
+        <w:t xml:space="preserve">Z: number of the subsystem’s version for the current version </w:t>
+      </w:r>
+      <w:r>
+        <w:rPr>
+          <w:i/>
+        </w:rPr>
+        <w:t>VY</w:t>
+      </w:r>
+    </w:p>
+    <w:p>
+      <w:pPr>
+        <w:rPr>
+          <w:lang w:val="en-US"/>
+        </w:rPr>
+      </w:pPr>
     </w:p>
     <w:sectPr>
       <w:pgSz w:w="11906" w:h="16838"/>
@@ -1225,7 +1277,7 @@
 </file>
 
 <file path=customXml/itemProps1.xml><?xml version="1.0" encoding="utf-8"?>
-<ds:datastoreItem xmlns:ds="http://schemas.openxmlformats.org/officeDocument/2006/customXml" ds:itemID="{85BFFB12-99F5-4903-AB53-9C35A6782AFF}">
+<ds:datastoreItem xmlns:ds="http://schemas.openxmlformats.org/officeDocument/2006/customXml" ds:itemID="{50EDAB26-6F75-4296-8686-134302BD2E2E}">
   <ds:schemaRefs>
     <ds:schemaRef ds:uri="http://schemas.openxmlformats.org/officeDocument/2006/bibliography"/>
   </ds:schemaRefs>

</xml_diff>